<commit_message>
updated readme file with the project details
</commit_message>
<xml_diff>
--- a/Project Documents/Requirements/AirlineReservationSystem.docx
+++ b/Project Documents/Requirements/AirlineReservationSystem.docx
@@ -86,7 +86,31 @@
         <w:rPr>
           <w:rFonts w:cs="Arial"/>
         </w:rPr>
-        <w:t>be used for a user to searching flight, book those flights and cancel the booking</w:t>
+        <w:t xml:space="preserve">be used </w:t>
+      </w:r>
+      <w:r>
+        <w:rPr>
+          <w:rFonts w:cs="Arial"/>
+        </w:rPr>
+        <w:t>by</w:t>
+      </w:r>
+      <w:r>
+        <w:rPr>
+          <w:rFonts w:cs="Arial"/>
+        </w:rPr>
+        <w:t xml:space="preserve"> a user </w:t>
+      </w:r>
+      <w:r>
+        <w:rPr>
+          <w:rFonts w:cs="Arial"/>
+        </w:rPr>
+        <w:t>for</w:t>
+      </w:r>
+      <w:r>
+        <w:rPr>
+          <w:rFonts w:cs="Arial"/>
+        </w:rPr>
+        <w:t xml:space="preserve"> searching flight, book those flights and cancel the booking</w:t>
       </w:r>
       <w:r>
         <w:rPr>
@@ -145,7 +169,23 @@
           <w:sz w:val="24"/>
           <w:szCs w:val="24"/>
         </w:rPr>
-        <w:t>tem ie. Admin, Customer and Executive</w:t>
+        <w:t xml:space="preserve">tem </w:t>
+      </w:r>
+      <w:proofErr w:type="spellStart"/>
+      <w:r>
+        <w:rPr>
+          <w:sz w:val="24"/>
+          <w:szCs w:val="24"/>
+        </w:rPr>
+        <w:t>ie</w:t>
+      </w:r>
+      <w:proofErr w:type="spellEnd"/>
+      <w:r>
+        <w:rPr>
+          <w:sz w:val="24"/>
+          <w:szCs w:val="24"/>
+        </w:rPr>
+        <w:t>. Admin, Customer and Executive</w:t>
       </w:r>
       <w:r>
         <w:rPr>
@@ -239,7 +279,21 @@
           <w:sz w:val="24"/>
           <w:szCs w:val="24"/>
         </w:rPr>
-        <w:t>If given credentials are wrong show appropriate message.</w:t>
+        <w:t>If given credentials are wrong</w:t>
+      </w:r>
+      <w:r>
+        <w:rPr>
+          <w:sz w:val="24"/>
+          <w:szCs w:val="24"/>
+        </w:rPr>
+        <w:t>,</w:t>
+      </w:r>
+      <w:r>
+        <w:rPr>
+          <w:sz w:val="24"/>
+          <w:szCs w:val="24"/>
+        </w:rPr>
+        <w:t xml:space="preserve"> show appropriate message.</w:t>
       </w:r>
     </w:p>
     <w:p>
@@ -483,7 +537,42 @@
           <w:sz w:val="24"/>
           <w:szCs w:val="24"/>
         </w:rPr>
-        <w:t xml:space="preserve"> If the username is already exists then the visitor will be asked to change the username</w:t>
+        <w:t xml:space="preserve"> If the username</w:t>
+      </w:r>
+      <w:r>
+        <w:rPr>
+          <w:sz w:val="24"/>
+          <w:szCs w:val="24"/>
+        </w:rPr>
+        <w:t xml:space="preserve"> and email</w:t>
+      </w:r>
+      <w:r>
+        <w:rPr>
+          <w:sz w:val="24"/>
+          <w:szCs w:val="24"/>
+        </w:rPr>
+        <w:t xml:space="preserve"> </w:t>
+      </w:r>
+      <w:r>
+        <w:rPr>
+          <w:sz w:val="24"/>
+          <w:szCs w:val="24"/>
+        </w:rPr>
+        <w:t>already exists</w:t>
+      </w:r>
+      <w:r>
+        <w:rPr>
+          <w:sz w:val="24"/>
+          <w:szCs w:val="24"/>
+        </w:rPr>
+        <w:t xml:space="preserve"> in the database</w:t>
+      </w:r>
+      <w:r>
+        <w:rPr>
+          <w:sz w:val="24"/>
+          <w:szCs w:val="24"/>
+        </w:rPr>
+        <w:t xml:space="preserve"> then the visitor will be asked to change the username</w:t>
       </w:r>
       <w:r>
         <w:rPr>
@@ -492,14 +581,6 @@
         </w:rPr>
         <w:t xml:space="preserve">. </w:t>
       </w:r>
-    </w:p>
-    <w:p>
-      <w:pPr>
-        <w:rPr>
-          <w:sz w:val="28"/>
-          <w:szCs w:val="24"/>
-        </w:rPr>
-      </w:pPr>
     </w:p>
     <w:p>
       <w:pPr>
@@ -758,90 +839,97 @@
     </w:p>
     <w:p>
       <w:pPr>
-        <w:rPr>
-          <w:sz w:val="24"/>
-          <w:szCs w:val="24"/>
-        </w:rPr>
-      </w:pPr>
-      <w:r>
-        <w:rPr>
-          <w:sz w:val="24"/>
-          <w:szCs w:val="24"/>
-        </w:rPr>
-        <w:t xml:space="preserve">The customer </w:t>
-      </w:r>
-      <w:r>
-        <w:rPr>
-          <w:sz w:val="24"/>
-          <w:szCs w:val="24"/>
-        </w:rPr>
-        <w:t>is shown the tickets</w:t>
-      </w:r>
-      <w:r>
-        <w:rPr>
-          <w:sz w:val="24"/>
-          <w:szCs w:val="24"/>
-        </w:rPr>
-        <w:t xml:space="preserve"> details with the total amount. </w:t>
+        <w:autoSpaceDE w:val="0"/>
+        <w:autoSpaceDN w:val="0"/>
+        <w:adjustRightInd w:val="0"/>
+        <w:rPr>
+          <w:rFonts w:ascii="Calibri" w:hAnsi="Calibri" w:cs="Calibri"/>
+          <w:sz w:val="24"/>
+          <w:szCs w:val="24"/>
+        </w:rPr>
+      </w:pPr>
+      <w:r>
+        <w:rPr>
+          <w:rFonts w:ascii="Calibri" w:hAnsi="Calibri" w:cs="Calibri"/>
+          <w:sz w:val="24"/>
+          <w:szCs w:val="24"/>
+        </w:rPr>
+        <w:t xml:space="preserve">The customer is shown the tickets details with the total amount. </w:t>
       </w:r>
     </w:p>
     <w:p>
       <w:pPr>
-        <w:pStyle w:val="ListParagraph"/>
         <w:numPr>
           <w:ilvl w:val="0"/>
-          <w:numId w:val="3"/>
+          <w:numId w:val="21"/>
         </w:numPr>
-        <w:rPr>
-          <w:sz w:val="24"/>
-          <w:szCs w:val="24"/>
-        </w:rPr>
-      </w:pPr>
-      <w:r>
-        <w:rPr>
-          <w:sz w:val="24"/>
-          <w:szCs w:val="24"/>
-        </w:rPr>
-        <w:t>Confirm Tickets</w:t>
+        <w:autoSpaceDE w:val="0"/>
+        <w:autoSpaceDN w:val="0"/>
+        <w:adjustRightInd w:val="0"/>
+        <w:ind w:left="720" w:hanging="360"/>
+        <w:rPr>
+          <w:rFonts w:ascii="Calibri" w:hAnsi="Calibri" w:cs="Calibri"/>
+          <w:sz w:val="24"/>
+          <w:szCs w:val="24"/>
+        </w:rPr>
+      </w:pPr>
+      <w:r>
+        <w:rPr>
+          <w:rFonts w:ascii="Calibri" w:hAnsi="Calibri" w:cs="Calibri"/>
+          <w:sz w:val="24"/>
+          <w:szCs w:val="24"/>
+        </w:rPr>
+        <w:t>Confirm Ticket by making payment</w:t>
       </w:r>
     </w:p>
     <w:p>
       <w:pPr>
-        <w:pStyle w:val="ListParagraph"/>
         <w:numPr>
           <w:ilvl w:val="0"/>
-          <w:numId w:val="3"/>
+          <w:numId w:val="21"/>
         </w:numPr>
-        <w:rPr>
-          <w:sz w:val="24"/>
-          <w:szCs w:val="24"/>
-        </w:rPr>
-      </w:pPr>
-      <w:r>
-        <w:rPr>
-          <w:sz w:val="24"/>
-          <w:szCs w:val="24"/>
-        </w:rPr>
-        <w:t>Cancel Tickets</w:t>
+        <w:autoSpaceDE w:val="0"/>
+        <w:autoSpaceDN w:val="0"/>
+        <w:adjustRightInd w:val="0"/>
+        <w:ind w:left="720" w:hanging="360"/>
+        <w:rPr>
+          <w:rFonts w:ascii="Calibri" w:hAnsi="Calibri" w:cs="Calibri"/>
+          <w:sz w:val="24"/>
+          <w:szCs w:val="24"/>
+        </w:rPr>
+      </w:pPr>
+      <w:r>
+        <w:rPr>
+          <w:rFonts w:ascii="Calibri" w:hAnsi="Calibri" w:cs="Calibri"/>
+          <w:sz w:val="24"/>
+          <w:szCs w:val="24"/>
+        </w:rPr>
+        <w:t>10 digit Card number should be entered to make payment</w:t>
       </w:r>
     </w:p>
     <w:p>
       <w:pPr>
-        <w:rPr>
-          <w:sz w:val="24"/>
-          <w:szCs w:val="24"/>
-        </w:rPr>
-      </w:pPr>
-      <w:r>
-        <w:rPr>
+        <w:autoSpaceDE w:val="0"/>
+        <w:autoSpaceDN w:val="0"/>
+        <w:adjustRightInd w:val="0"/>
+        <w:rPr>
+          <w:rFonts w:ascii="Calibri" w:hAnsi="Calibri" w:cs="Calibri"/>
+          <w:sz w:val="24"/>
+          <w:szCs w:val="24"/>
+        </w:rPr>
+      </w:pPr>
+      <w:r>
+        <w:rPr>
+          <w:rFonts w:ascii="Calibri" w:hAnsi="Calibri" w:cs="Calibri"/>
           <w:sz w:val="28"/>
-          <w:szCs w:val="24"/>
+          <w:szCs w:val="28"/>
           <w:u w:val="single"/>
         </w:rPr>
         <w:t>Assumption</w:t>
       </w:r>
       <w:r>
         <w:rPr>
+          <w:rFonts w:ascii="Calibri" w:hAnsi="Calibri" w:cs="Calibri"/>
           <w:sz w:val="24"/>
           <w:szCs w:val="24"/>
           <w:u w:val="single"/>
@@ -850,7 +938,9 @@
       </w:r>
       <w:r>
         <w:rPr>
+          <w:rFonts w:ascii="Calibri" w:hAnsi="Calibri" w:cs="Calibri"/>
           <w:b/>
+          <w:bCs/>
           <w:sz w:val="24"/>
           <w:szCs w:val="24"/>
         </w:rPr>
@@ -858,42 +948,22 @@
       </w:r>
       <w:r>
         <w:rPr>
-          <w:sz w:val="24"/>
-          <w:szCs w:val="24"/>
-        </w:rPr>
-        <w:t>Confirm tickets</w:t>
-      </w:r>
-      <w:r>
-        <w:rPr>
-          <w:sz w:val="24"/>
-          <w:szCs w:val="24"/>
-        </w:rPr>
-        <w:t xml:space="preserve"> facility is provided to the customer to ensure th</w:t>
-      </w:r>
-      <w:r>
-        <w:rPr>
-          <w:sz w:val="24"/>
-          <w:szCs w:val="24"/>
-        </w:rPr>
-        <w:t>at customer wants to book ticket</w:t>
-      </w:r>
+          <w:rFonts w:ascii="Calibri" w:hAnsi="Calibri" w:cs="Calibri"/>
+          <w:sz w:val="24"/>
+          <w:szCs w:val="24"/>
+        </w:rPr>
+        <w:t xml:space="preserve">Confirm tickets facility is provided to the customer who wants to book ticket. </w:t>
+      </w:r>
+    </w:p>
+    <w:p>
+      <w:pPr>
+        <w:rPr>
+          <w:sz w:val="30"/>
+          <w:szCs w:val="24"/>
+        </w:rPr>
+      </w:pPr>
       <w:bookmarkStart w:id="0" w:name="_GoBack"/>
       <w:bookmarkEnd w:id="0"/>
-      <w:r>
-        <w:rPr>
-          <w:sz w:val="24"/>
-          <w:szCs w:val="24"/>
-        </w:rPr>
-        <w:t xml:space="preserve">. </w:t>
-      </w:r>
-    </w:p>
-    <w:p>
-      <w:pPr>
-        <w:rPr>
-          <w:sz w:val="30"/>
-          <w:szCs w:val="24"/>
-        </w:rPr>
-      </w:pPr>
       <w:r>
         <w:rPr>
           <w:b/>
@@ -930,14 +1000,84 @@
           <w:sz w:val="24"/>
           <w:szCs w:val="24"/>
         </w:rPr>
-        <w:t xml:space="preserve">If a visitor wants to cancel his/her already books tickets then he/she will </w:t>
-      </w:r>
-      <w:r>
-        <w:rPr>
-          <w:sz w:val="24"/>
-          <w:szCs w:val="24"/>
-        </w:rPr>
-        <w:t>be asked to select the given list to cancel booking</w:t>
+        <w:t>If a visitor wants</w:t>
+      </w:r>
+      <w:r>
+        <w:rPr>
+          <w:sz w:val="24"/>
+          <w:szCs w:val="24"/>
+        </w:rPr>
+        <w:t xml:space="preserve"> to cancel his/her already booked</w:t>
+      </w:r>
+      <w:r>
+        <w:rPr>
+          <w:sz w:val="24"/>
+          <w:szCs w:val="24"/>
+        </w:rPr>
+        <w:t xml:space="preserve"> tickets then he/she will </w:t>
+      </w:r>
+      <w:r>
+        <w:rPr>
+          <w:sz w:val="24"/>
+          <w:szCs w:val="24"/>
+        </w:rPr>
+        <w:t>have</w:t>
+      </w:r>
+      <w:r>
+        <w:rPr>
+          <w:sz w:val="24"/>
+          <w:szCs w:val="24"/>
+        </w:rPr>
+        <w:t xml:space="preserve"> </w:t>
+      </w:r>
+      <w:r>
+        <w:rPr>
+          <w:sz w:val="24"/>
+          <w:szCs w:val="24"/>
+        </w:rPr>
+        <w:t>t</w:t>
+      </w:r>
+      <w:r>
+        <w:rPr>
+          <w:sz w:val="24"/>
+          <w:szCs w:val="24"/>
+        </w:rPr>
+        <w:t xml:space="preserve">o </w:t>
+      </w:r>
+      <w:r>
+        <w:rPr>
+          <w:sz w:val="24"/>
+          <w:szCs w:val="24"/>
+        </w:rPr>
+        <w:t>click the cancel button of the respective booking in</w:t>
+      </w:r>
+      <w:r>
+        <w:rPr>
+          <w:sz w:val="24"/>
+          <w:szCs w:val="24"/>
+        </w:rPr>
+        <w:t xml:space="preserve"> the given list </w:t>
+      </w:r>
+      <w:r>
+        <w:rPr>
+          <w:sz w:val="24"/>
+          <w:szCs w:val="24"/>
+        </w:rPr>
+        <w:t>of</w:t>
+      </w:r>
+      <w:r>
+        <w:rPr>
+          <w:sz w:val="24"/>
+          <w:szCs w:val="24"/>
+        </w:rPr>
+        <w:t xml:space="preserve"> booking</w:t>
+      </w:r>
+      <w:r>
+        <w:rPr>
+          <w:sz w:val="24"/>
+          <w:szCs w:val="24"/>
+        </w:rPr>
+        <w:t>s</w:t>
       </w:r>
       <w:r>
         <w:rPr>
@@ -964,7 +1104,35 @@
           <w:sz w:val="24"/>
           <w:szCs w:val="24"/>
         </w:rPr>
-        <w:t>Once he/she click on cancel the flight ticket will be cancel.</w:t>
+        <w:t>Once he/she click on cancel the flight ticket will be cance</w:t>
+      </w:r>
+      <w:r>
+        <w:rPr>
+          <w:sz w:val="24"/>
+          <w:szCs w:val="24"/>
+        </w:rPr>
+        <w:t>l</w:t>
+      </w:r>
+      <w:r>
+        <w:rPr>
+          <w:sz w:val="24"/>
+          <w:szCs w:val="24"/>
+        </w:rPr>
+        <w:t>l</w:t>
+      </w:r>
+      <w:r>
+        <w:rPr>
+          <w:sz w:val="24"/>
+          <w:szCs w:val="24"/>
+        </w:rPr>
+        <w:t>ed</w:t>
+      </w:r>
+      <w:r>
+        <w:rPr>
+          <w:sz w:val="24"/>
+          <w:szCs w:val="24"/>
+        </w:rPr>
+        <w:t>.</w:t>
       </w:r>
     </w:p>
     <w:p>
@@ -1055,6 +1223,26 @@
           <w:szCs w:val="24"/>
         </w:rPr>
         <w:t>Option for user to register directly from Homepage.</w:t>
+      </w:r>
+    </w:p>
+    <w:p>
+      <w:pPr>
+        <w:pStyle w:val="ListParagraph"/>
+        <w:numPr>
+          <w:ilvl w:val="0"/>
+          <w:numId w:val="19"/>
+        </w:numPr>
+        <w:rPr>
+          <w:sz w:val="24"/>
+          <w:szCs w:val="24"/>
+        </w:rPr>
+      </w:pPr>
+      <w:r>
+        <w:rPr>
+          <w:sz w:val="24"/>
+          <w:szCs w:val="24"/>
+        </w:rPr>
+        <w:t>User can see and update his/her personal details from the Profile section.</w:t>
       </w:r>
     </w:p>
     <w:p>
@@ -1095,6 +1283,16 @@
 <file path=word/numbering.xml><?xml version="1.0" encoding="utf-8"?>
 <w:numbering xmlns:wpc="http://schemas.microsoft.com/office/word/2010/wordprocessingCanvas" xmlns:mc="http://schemas.openxmlformats.org/markup-compatibility/2006" xmlns:o="urn:schemas-microsoft-com:office:office" xmlns:r="http://schemas.openxmlformats.org/officeDocument/2006/relationships" xmlns:m="http://schemas.openxmlformats.org/officeDocument/2006/math" xmlns:v="urn:schemas-microsoft-com:vml" xmlns:wp14="http://schemas.microsoft.com/office/word/2010/wordprocessingDrawing" xmlns:wp="http://schemas.openxmlformats.org/drawingml/2006/wordprocessingDrawing" xmlns:w10="urn:schemas-microsoft-com:office:word" xmlns:w="http://schemas.openxmlformats.org/wordprocessingml/2006/main" xmlns:w14="http://schemas.microsoft.com/office/word/2010/wordml" xmlns:w15="http://schemas.microsoft.com/office/word/2012/wordml" xmlns:wpg="http://schemas.microsoft.com/office/word/2010/wordprocessingGroup" xmlns:wpi="http://schemas.microsoft.com/office/word/2010/wordprocessingInk" xmlns:wne="http://schemas.microsoft.com/office/word/2006/wordml" xmlns:wps="http://schemas.microsoft.com/office/word/2010/wordprocessingShape" mc:Ignorable="w14 w15 wp14">
   <w:abstractNum w:abstractNumId="0" w15:restartNumberingAfterBreak="0">
+    <w:nsid w:val="FFFFFFFE"/>
+    <w:multiLevelType w:val="singleLevel"/>
+    <w:tmpl w:val="D0086B2A"/>
+    <w:lvl w:ilvl="0">
+      <w:numFmt w:val="bullet"/>
+      <w:lvlText w:val="*"/>
+      <w:lvlJc w:val="left"/>
+    </w:lvl>
+  </w:abstractNum>
+  <w:abstractNum w:abstractNumId="1" w15:restartNumberingAfterBreak="0">
     <w:nsid w:val="0CED20CE"/>
     <w:multiLevelType w:val="hybridMultilevel"/>
     <w:tmpl w:val="840EA02A"/>
@@ -1234,7 +1432,7 @@
       </w:rPr>
     </w:lvl>
   </w:abstractNum>
-  <w:abstractNum w:abstractNumId="1" w15:restartNumberingAfterBreak="0">
+  <w:abstractNum w:abstractNumId="2" w15:restartNumberingAfterBreak="0">
     <w:nsid w:val="111A38CF"/>
     <w:multiLevelType w:val="hybridMultilevel"/>
     <w:tmpl w:val="42484A18"/>
@@ -1374,7 +1572,7 @@
       </w:rPr>
     </w:lvl>
   </w:abstractNum>
-  <w:abstractNum w:abstractNumId="2" w15:restartNumberingAfterBreak="0">
+  <w:abstractNum w:abstractNumId="3" w15:restartNumberingAfterBreak="0">
     <w:nsid w:val="15981EC0"/>
     <w:multiLevelType w:val="hybridMultilevel"/>
     <w:tmpl w:val="C414C074"/>
@@ -1460,7 +1658,7 @@
       </w:pPr>
     </w:lvl>
   </w:abstractNum>
-  <w:abstractNum w:abstractNumId="3" w15:restartNumberingAfterBreak="0">
+  <w:abstractNum w:abstractNumId="4" w15:restartNumberingAfterBreak="0">
     <w:nsid w:val="174B4E3E"/>
     <w:multiLevelType w:val="hybridMultilevel"/>
     <w:tmpl w:val="B12EB5CE"/>
@@ -1600,7 +1798,7 @@
       </w:rPr>
     </w:lvl>
   </w:abstractNum>
-  <w:abstractNum w:abstractNumId="4" w15:restartNumberingAfterBreak="0">
+  <w:abstractNum w:abstractNumId="5" w15:restartNumberingAfterBreak="0">
     <w:nsid w:val="17845B99"/>
     <w:multiLevelType w:val="hybridMultilevel"/>
     <w:tmpl w:val="F1D07C54"/>
@@ -1713,7 +1911,7 @@
       </w:rPr>
     </w:lvl>
   </w:abstractNum>
-  <w:abstractNum w:abstractNumId="5" w15:restartNumberingAfterBreak="0">
+  <w:abstractNum w:abstractNumId="6" w15:restartNumberingAfterBreak="0">
     <w:nsid w:val="1E8D383C"/>
     <w:multiLevelType w:val="hybridMultilevel"/>
     <w:tmpl w:val="44945884"/>
@@ -1853,7 +2051,7 @@
       </w:rPr>
     </w:lvl>
   </w:abstractNum>
-  <w:abstractNum w:abstractNumId="6" w15:restartNumberingAfterBreak="0">
+  <w:abstractNum w:abstractNumId="7" w15:restartNumberingAfterBreak="0">
     <w:nsid w:val="2D222EB2"/>
     <w:multiLevelType w:val="hybridMultilevel"/>
     <w:tmpl w:val="182CCF38"/>
@@ -1966,7 +2164,7 @@
       </w:rPr>
     </w:lvl>
   </w:abstractNum>
-  <w:abstractNum w:abstractNumId="7" w15:restartNumberingAfterBreak="0">
+  <w:abstractNum w:abstractNumId="8" w15:restartNumberingAfterBreak="0">
     <w:nsid w:val="33F44DFE"/>
     <w:multiLevelType w:val="hybridMultilevel"/>
     <w:tmpl w:val="B650C744"/>
@@ -2106,7 +2304,7 @@
       </w:rPr>
     </w:lvl>
   </w:abstractNum>
-  <w:abstractNum w:abstractNumId="8" w15:restartNumberingAfterBreak="0">
+  <w:abstractNum w:abstractNumId="9" w15:restartNumberingAfterBreak="0">
     <w:nsid w:val="38CC380C"/>
     <w:multiLevelType w:val="hybridMultilevel"/>
     <w:tmpl w:val="2D4AB4D4"/>
@@ -2192,7 +2390,7 @@
       </w:pPr>
     </w:lvl>
   </w:abstractNum>
-  <w:abstractNum w:abstractNumId="9" w15:restartNumberingAfterBreak="0">
+  <w:abstractNum w:abstractNumId="10" w15:restartNumberingAfterBreak="0">
     <w:nsid w:val="3A33661C"/>
     <w:multiLevelType w:val="hybridMultilevel"/>
     <w:tmpl w:val="10F8695A"/>
@@ -2305,7 +2503,7 @@
       </w:rPr>
     </w:lvl>
   </w:abstractNum>
-  <w:abstractNum w:abstractNumId="10" w15:restartNumberingAfterBreak="0">
+  <w:abstractNum w:abstractNumId="11" w15:restartNumberingAfterBreak="0">
     <w:nsid w:val="457720FC"/>
     <w:multiLevelType w:val="hybridMultilevel"/>
     <w:tmpl w:val="10FCD270"/>
@@ -2445,7 +2643,7 @@
       </w:rPr>
     </w:lvl>
   </w:abstractNum>
-  <w:abstractNum w:abstractNumId="11" w15:restartNumberingAfterBreak="0">
+  <w:abstractNum w:abstractNumId="12" w15:restartNumberingAfterBreak="0">
     <w:nsid w:val="47431B7F"/>
     <w:multiLevelType w:val="hybridMultilevel"/>
     <w:tmpl w:val="26865394"/>
@@ -2558,7 +2756,7 @@
       </w:rPr>
     </w:lvl>
   </w:abstractNum>
-  <w:abstractNum w:abstractNumId="12" w15:restartNumberingAfterBreak="0">
+  <w:abstractNum w:abstractNumId="13" w15:restartNumberingAfterBreak="0">
     <w:nsid w:val="488C682F"/>
     <w:multiLevelType w:val="hybridMultilevel"/>
     <w:tmpl w:val="2D4AB4D4"/>
@@ -2644,7 +2842,7 @@
       </w:pPr>
     </w:lvl>
   </w:abstractNum>
-  <w:abstractNum w:abstractNumId="13" w15:restartNumberingAfterBreak="0">
+  <w:abstractNum w:abstractNumId="14" w15:restartNumberingAfterBreak="0">
     <w:nsid w:val="4D0B5329"/>
     <w:multiLevelType w:val="hybridMultilevel"/>
     <w:tmpl w:val="3514C4F4"/>
@@ -2757,7 +2955,7 @@
       </w:rPr>
     </w:lvl>
   </w:abstractNum>
-  <w:abstractNum w:abstractNumId="14" w15:restartNumberingAfterBreak="0">
+  <w:abstractNum w:abstractNumId="15" w15:restartNumberingAfterBreak="0">
     <w:nsid w:val="4F7F7B0F"/>
     <w:multiLevelType w:val="hybridMultilevel"/>
     <w:tmpl w:val="9D7C1D3E"/>
@@ -2897,7 +3095,7 @@
       </w:rPr>
     </w:lvl>
   </w:abstractNum>
-  <w:abstractNum w:abstractNumId="15" w15:restartNumberingAfterBreak="0">
+  <w:abstractNum w:abstractNumId="16" w15:restartNumberingAfterBreak="0">
     <w:nsid w:val="5E8739E5"/>
     <w:multiLevelType w:val="hybridMultilevel"/>
     <w:tmpl w:val="9A2E8332"/>
@@ -3010,7 +3208,7 @@
       </w:rPr>
     </w:lvl>
   </w:abstractNum>
-  <w:abstractNum w:abstractNumId="16" w15:restartNumberingAfterBreak="0">
+  <w:abstractNum w:abstractNumId="17" w15:restartNumberingAfterBreak="0">
     <w:nsid w:val="63C12C80"/>
     <w:multiLevelType w:val="hybridMultilevel"/>
     <w:tmpl w:val="B7FE157E"/>
@@ -3150,7 +3348,7 @@
       </w:rPr>
     </w:lvl>
   </w:abstractNum>
-  <w:abstractNum w:abstractNumId="17" w15:restartNumberingAfterBreak="0">
+  <w:abstractNum w:abstractNumId="18" w15:restartNumberingAfterBreak="0">
     <w:nsid w:val="69384A20"/>
     <w:multiLevelType w:val="hybridMultilevel"/>
     <w:tmpl w:val="70F841C6"/>
@@ -3263,7 +3461,7 @@
       </w:rPr>
     </w:lvl>
   </w:abstractNum>
-  <w:abstractNum w:abstractNumId="18" w15:restartNumberingAfterBreak="0">
+  <w:abstractNum w:abstractNumId="19" w15:restartNumberingAfterBreak="0">
     <w:nsid w:val="7640580C"/>
     <w:multiLevelType w:val="hybridMultilevel"/>
     <w:tmpl w:val="238AB752"/>
@@ -3403,7 +3601,7 @@
       </w:rPr>
     </w:lvl>
   </w:abstractNum>
-  <w:abstractNum w:abstractNumId="19" w15:restartNumberingAfterBreak="0">
+  <w:abstractNum w:abstractNumId="20" w15:restartNumberingAfterBreak="0">
     <w:nsid w:val="78911C11"/>
     <w:multiLevelType w:val="hybridMultilevel"/>
     <w:tmpl w:val="FDCC010A"/>
@@ -3544,64 +3742,78 @@
     </w:lvl>
   </w:abstractNum>
   <w:num w:numId="1">
+    <w:abstractNumId w:val="16"/>
+  </w:num>
+  <w:num w:numId="2">
+    <w:abstractNumId w:val="3"/>
+  </w:num>
+  <w:num w:numId="3">
+    <w:abstractNumId w:val="10"/>
+  </w:num>
+  <w:num w:numId="4">
     <w:abstractNumId w:val="15"/>
   </w:num>
-  <w:num w:numId="2">
+  <w:num w:numId="5">
+    <w:abstractNumId w:val="17"/>
+  </w:num>
+  <w:num w:numId="6">
+    <w:abstractNumId w:val="5"/>
+  </w:num>
+  <w:num w:numId="7">
+    <w:abstractNumId w:val="11"/>
+  </w:num>
+  <w:num w:numId="8">
+    <w:abstractNumId w:val="8"/>
+  </w:num>
+  <w:num w:numId="9">
+    <w:abstractNumId w:val="13"/>
+  </w:num>
+  <w:num w:numId="10">
+    <w:abstractNumId w:val="9"/>
+  </w:num>
+  <w:num w:numId="11">
+    <w:abstractNumId w:val="20"/>
+  </w:num>
+  <w:num w:numId="12">
+    <w:abstractNumId w:val="18"/>
+  </w:num>
+  <w:num w:numId="13">
+    <w:abstractNumId w:val="12"/>
+  </w:num>
+  <w:num w:numId="14">
+    <w:abstractNumId w:val="19"/>
+  </w:num>
+  <w:num w:numId="15">
+    <w:abstractNumId w:val="4"/>
+  </w:num>
+  <w:num w:numId="16">
     <w:abstractNumId w:val="2"/>
   </w:num>
-  <w:num w:numId="3">
-    <w:abstractNumId w:val="9"/>
+  <w:num w:numId="17">
+    <w:abstractNumId w:val="1"/>
   </w:num>
-  <w:num w:numId="4">
+  <w:num w:numId="18">
+    <w:abstractNumId w:val="6"/>
+  </w:num>
+  <w:num w:numId="19">
     <w:abstractNumId w:val="14"/>
   </w:num>
-  <w:num w:numId="5">
-    <w:abstractNumId w:val="16"/>
-  </w:num>
-  <w:num w:numId="6">
-    <w:abstractNumId w:val="4"/>
-  </w:num>
-  <w:num w:numId="7">
-    <w:abstractNumId w:val="10"/>
-  </w:num>
-  <w:num w:numId="8">
+  <w:num w:numId="20">
     <w:abstractNumId w:val="7"/>
   </w:num>
-  <w:num w:numId="9">
-    <w:abstractNumId w:val="12"/>
-  </w:num>
-  <w:num w:numId="10">
-    <w:abstractNumId w:val="8"/>
-  </w:num>
-  <w:num w:numId="11">
-    <w:abstractNumId w:val="19"/>
-  </w:num>
-  <w:num w:numId="12">
-    <w:abstractNumId w:val="17"/>
-  </w:num>
-  <w:num w:numId="13">
-    <w:abstractNumId w:val="11"/>
-  </w:num>
-  <w:num w:numId="14">
-    <w:abstractNumId w:val="18"/>
-  </w:num>
-  <w:num w:numId="15">
-    <w:abstractNumId w:val="3"/>
-  </w:num>
-  <w:num w:numId="16">
-    <w:abstractNumId w:val="1"/>
-  </w:num>
-  <w:num w:numId="17">
+  <w:num w:numId="21">
     <w:abstractNumId w:val="0"/>
-  </w:num>
-  <w:num w:numId="18">
-    <w:abstractNumId w:val="5"/>
-  </w:num>
-  <w:num w:numId="19">
-    <w:abstractNumId w:val="13"/>
-  </w:num>
-  <w:num w:numId="20">
-    <w:abstractNumId w:val="6"/>
+    <w:lvlOverride w:ilvl="0">
+      <w:lvl w:ilvl="0">
+        <w:numFmt w:val="bullet"/>
+        <w:lvlText w:val=""/>
+        <w:legacy w:legacy="1" w:legacySpace="0" w:legacyIndent="0"/>
+        <w:lvlJc w:val="left"/>
+        <w:rPr>
+          <w:rFonts w:ascii="Symbol" w:hAnsi="Symbol" w:hint="default"/>
+        </w:rPr>
+      </w:lvl>
+    </w:lvlOverride>
   </w:num>
 </w:numbering>
 </file>
@@ -4327,6 +4539,26 @@
 </file>
 
 <file path=customXml/item1.xml><?xml version="1.0" encoding="utf-8"?>
+<p:properties xmlns:p="http://schemas.microsoft.com/office/2006/metadata/properties" xmlns:xsi="http://www.w3.org/2001/XMLSchema-instance" xmlns:pc="http://schemas.microsoft.com/office/infopath/2007/PartnerControls">
+  <documentManagement>
+    <Material_x0020_Type xmlns="17fa2666-576f-4e47-9ad1-72a07107c188">Class book</Material_x0020_Type>
+    <Category xmlns="17fa2666-576f-4e47-9ad1-72a07107c188">Module Artifact</Category>
+    <Levels xmlns="17fa2666-576f-4e47-9ad1-72a07107c188">L1</Levels>
+    <FolderName xmlns="952a6df7-b138-4f89-9bc4-e7a874ea3254" xsi:nil="true"/>
+  </documentManagement>
+</p:properties>
+</file>
+
+<file path=customXml/item2.xml><?xml version="1.0" encoding="utf-8"?>
+<?mso-contentType ?>
+<FormTemplates xmlns="http://schemas.microsoft.com/sharepoint/v3/contenttype/forms">
+  <Display>DocumentLibraryForm</Display>
+  <Edit>DocumentLibraryForm</Edit>
+  <New>DocumentLibraryForm</New>
+</FormTemplates>
+</file>
+
+<file path=customXml/item3.xml><?xml version="1.0" encoding="utf-8"?>
 <ct:contentTypeSchema xmlns:ct="http://schemas.microsoft.com/office/2006/metadata/contentType" xmlns:ma="http://schemas.microsoft.com/office/2006/metadata/properties/metaAttributes" ct:_="" ma:_="" ma:contentTypeName="Document" ma:contentTypeID="0x010100E3A460EDE1A67B45999E37C512C1128A" ma:contentTypeVersion="3" ma:contentTypeDescription="Create a new document." ma:contentTypeScope="" ma:versionID="414e83aaccd761968e4d340e64e37ffd">
   <xsd:schema xmlns:xsd="http://www.w3.org/2001/XMLSchema" xmlns:xs="http://www.w3.org/2001/XMLSchema" xmlns:p="http://schemas.microsoft.com/office/2006/metadata/properties" xmlns:ns2="952a6df7-b138-4f89-9bc4-e7a874ea3254" xmlns:ns3="17fa2666-576f-4e47-9ad1-72a07107c188" targetNamespace="http://schemas.microsoft.com/office/2006/metadata/properties" ma:root="true" ma:fieldsID="7f2b2984a359983642a0108f0ff84c7e" ns2:_="" ns3:_="">
     <xsd:import namespace="952a6df7-b138-4f89-9bc4-e7a874ea3254"/>
@@ -4496,31 +4728,30 @@
 </ct:contentTypeSchema>
 </file>
 
-<file path=customXml/item2.xml><?xml version="1.0" encoding="utf-8"?>
-<?mso-contentType ?>
-<FormTemplates xmlns="http://schemas.microsoft.com/sharepoint/v3/contenttype/forms">
-  <Display>DocumentLibraryForm</Display>
-  <Edit>DocumentLibraryForm</Edit>
-  <New>DocumentLibraryForm</New>
-</FormTemplates>
-</file>
-
-<file path=customXml/item3.xml><?xml version="1.0" encoding="utf-8"?>
-<p:properties xmlns:p="http://schemas.microsoft.com/office/2006/metadata/properties" xmlns:xsi="http://www.w3.org/2001/XMLSchema-instance" xmlns:pc="http://schemas.microsoft.com/office/infopath/2007/PartnerControls">
-  <documentManagement>
-    <Material_x0020_Type xmlns="17fa2666-576f-4e47-9ad1-72a07107c188">Class book</Material_x0020_Type>
-    <Category xmlns="17fa2666-576f-4e47-9ad1-72a07107c188">Module Artifact</Category>
-    <Levels xmlns="17fa2666-576f-4e47-9ad1-72a07107c188">L1</Levels>
-    <FolderName xmlns="952a6df7-b138-4f89-9bc4-e7a874ea3254" xsi:nil="true"/>
-  </documentManagement>
-</p:properties>
-</file>
-
 <file path=customXml/item4.xml><?xml version="1.0" encoding="utf-8"?>
 <b:Sources xmlns:b="http://schemas.openxmlformats.org/officeDocument/2006/bibliography" xmlns="http://schemas.openxmlformats.org/officeDocument/2006/bibliography" SelectedStyle="\APA.XSL" StyleName="APA"/>
 </file>
 
 <file path=customXml/itemProps1.xml><?xml version="1.0" encoding="utf-8"?>
+<ds:datastoreItem xmlns:ds="http://schemas.openxmlformats.org/officeDocument/2006/customXml" ds:itemID="{E010F134-8CC1-4F66-A58B-97081AF55B3C}">
+  <ds:schemaRefs>
+    <ds:schemaRef ds:uri="http://schemas.microsoft.com/office/2006/metadata/properties"/>
+    <ds:schemaRef ds:uri="http://schemas.microsoft.com/office/infopath/2007/PartnerControls"/>
+    <ds:schemaRef ds:uri="17fa2666-576f-4e47-9ad1-72a07107c188"/>
+    <ds:schemaRef ds:uri="952a6df7-b138-4f89-9bc4-e7a874ea3254"/>
+  </ds:schemaRefs>
+</ds:datastoreItem>
+</file>
+
+<file path=customXml/itemProps2.xml><?xml version="1.0" encoding="utf-8"?>
+<ds:datastoreItem xmlns:ds="http://schemas.openxmlformats.org/officeDocument/2006/customXml" ds:itemID="{D4A370EC-04A7-43B4-A44A-3996D38AF83D}">
+  <ds:schemaRefs>
+    <ds:schemaRef ds:uri="http://schemas.microsoft.com/sharepoint/v3/contenttype/forms"/>
+  </ds:schemaRefs>
+</ds:datastoreItem>
+</file>
+
+<file path=customXml/itemProps3.xml><?xml version="1.0" encoding="utf-8"?>
 <ds:datastoreItem xmlns:ds="http://schemas.openxmlformats.org/officeDocument/2006/customXml" ds:itemID="{D9FEFF71-4A7F-4AB7-863C-1E0A5BFFED5E}">
   <ds:schemaRefs>
     <ds:schemaRef ds:uri="http://schemas.microsoft.com/office/2006/metadata/contentType"/>
@@ -4539,27 +4770,8 @@
 </ds:datastoreItem>
 </file>
 
-<file path=customXml/itemProps2.xml><?xml version="1.0" encoding="utf-8"?>
-<ds:datastoreItem xmlns:ds="http://schemas.openxmlformats.org/officeDocument/2006/customXml" ds:itemID="{D4A370EC-04A7-43B4-A44A-3996D38AF83D}">
-  <ds:schemaRefs>
-    <ds:schemaRef ds:uri="http://schemas.microsoft.com/sharepoint/v3/contenttype/forms"/>
-  </ds:schemaRefs>
-</ds:datastoreItem>
-</file>
-
-<file path=customXml/itemProps3.xml><?xml version="1.0" encoding="utf-8"?>
-<ds:datastoreItem xmlns:ds="http://schemas.openxmlformats.org/officeDocument/2006/customXml" ds:itemID="{E010F134-8CC1-4F66-A58B-97081AF55B3C}">
-  <ds:schemaRefs>
-    <ds:schemaRef ds:uri="http://schemas.microsoft.com/office/2006/metadata/properties"/>
-    <ds:schemaRef ds:uri="http://schemas.microsoft.com/office/infopath/2007/PartnerControls"/>
-    <ds:schemaRef ds:uri="17fa2666-576f-4e47-9ad1-72a07107c188"/>
-    <ds:schemaRef ds:uri="952a6df7-b138-4f89-9bc4-e7a874ea3254"/>
-  </ds:schemaRefs>
-</ds:datastoreItem>
-</file>
-
 <file path=customXml/itemProps4.xml><?xml version="1.0" encoding="utf-8"?>
-<ds:datastoreItem xmlns:ds="http://schemas.openxmlformats.org/officeDocument/2006/customXml" ds:itemID="{2CE6E20D-6C17-425A-98E9-EB3C64429523}">
+<ds:datastoreItem xmlns:ds="http://schemas.openxmlformats.org/officeDocument/2006/customXml" ds:itemID="{9D1593F7-123D-4BCB-88D3-2310CD391B6A}">
   <ds:schemaRefs>
     <ds:schemaRef ds:uri="http://schemas.openxmlformats.org/officeDocument/2006/bibliography"/>
   </ds:schemaRefs>

</xml_diff>